<commit_message>
added schemas and fixed results
</commit_message>
<xml_diff>
--- a/dry/tavla2.docx
+++ b/dry/tavla2.docx
@@ -53,7 +53,6 @@
             <w:pPr>
               <w:jc w:val="center"/>
               <w:rPr>
-                <w:rFonts w:hint="cs"/>
                 <w:rtl/>
               </w:rPr>
             </w:pPr>
@@ -72,19 +71,12 @@
             <w:pPr>
               <w:jc w:val="center"/>
               <w:rPr>
-                <w:rFonts w:hint="cs"/>
                 <w:i/>
                 <w:rtl/>
               </w:rPr>
             </w:pPr>
             <w:r>
-              <w:t>176505</w:t>
-            </w:r>
-            <w:r>
-              <w:t>.</w:t>
-            </w:r>
-            <w:r>
-              <w:t>031m</w:t>
+              <w:t>176505.031m</w:t>
             </w:r>
           </w:p>
         </w:tc>
@@ -109,7 +101,6 @@
             <w:pPr>
               <w:jc w:val="center"/>
               <w:rPr>
-                <w:rFonts w:hint="cs"/>
                 <w:i/>
                 <w:iCs/>
                 <w:rtl/>
@@ -177,7 +168,6 @@
             <w:pPr>
               <w:jc w:val="center"/>
               <w:rPr>
-                <w:rFonts w:hint="cs"/>
                 <w:rtl/>
               </w:rPr>
             </w:pPr>
@@ -198,7 +188,7 @@
               <w:jc w:val="center"/>
             </w:pPr>
             <w:r>
-              <w:t>93355.782</w:t>
+              <w:t>93226.428</w:t>
             </w:r>
             <w:r>
               <w:t>m</w:t>
@@ -282,10 +272,10 @@
               </w:rPr>
             </w:pPr>
             <w:r>
-              <w:t>134889.83</w:t>
+              <w:t>132209.981</w:t>
             </w:r>
             <w:r>
-              <w:t>9m</w:t>
+              <w:t>m</w:t>
             </w:r>
           </w:p>
         </w:tc>
@@ -301,10 +291,7 @@
               </w:rPr>
             </w:pPr>
             <w:r>
-              <w:t>66696.615</w:t>
-            </w:r>
-            <w:r>
-              <w:t>m</w:t>
+              <w:t>65686.522m</w:t>
             </w:r>
           </w:p>
         </w:tc>
@@ -317,6 +304,7 @@
               <w:jc w:val="center"/>
               <w:rPr>
                 <w:rFonts w:hint="cs"/>
+                <w:i/>
                 <w:rtl/>
               </w:rPr>
             </w:pPr>
@@ -345,14 +333,38 @@
                     </m:r>
                   </m:e>
                   <m:sub>
-                    <m:r>
-                      <w:rPr>
-                        <w:rFonts w:ascii="Cambria Math" w:hAnsi="Cambria Math"/>
-                        <w:sz w:val="28"/>
-                        <w:szCs w:val="28"/>
-                      </w:rPr>
-                      <m:t>MDA</m:t>
-                    </m:r>
+                    <m:eqArr>
+                      <m:eqArrPr>
+                        <m:ctrlPr>
+                          <w:rPr>
+                            <w:rFonts w:ascii="Cambria Math" w:hAnsi="Cambria Math"/>
+                            <w:i/>
+                            <w:sz w:val="28"/>
+                            <w:szCs w:val="28"/>
+                          </w:rPr>
+                        </m:ctrlPr>
+                      </m:eqArrPr>
+                      <m:e>
+                        <m:r>
+                          <w:rPr>
+                            <w:rFonts w:ascii="Cambria Math" w:hAnsi="Cambria Math"/>
+                            <w:sz w:val="28"/>
+                            <w:szCs w:val="28"/>
+                          </w:rPr>
+                          <m:t>MDA</m:t>
+                        </m:r>
+                      </m:e>
+                      <m:e>
+                        <m:r>
+                          <w:rPr>
+                            <w:rFonts w:ascii="Cambria Math" w:hAnsi="Cambria Math"/>
+                            <w:sz w:val="28"/>
+                            <w:szCs w:val="28"/>
+                          </w:rPr>
+                          <m:t xml:space="preserve"> </m:t>
+                        </m:r>
+                      </m:e>
+                    </m:eqArr>
                   </m:sub>
                   <m:sup>
                     <m:r>

</xml_diff>